<commit_message>
Commit 4 added better URL to Teaching Doc
</commit_message>
<xml_diff>
--- a/Teaching_plan_document_Using_Git_GitHub_AmiGates.docx
+++ b/Teaching_plan_document_Using_Git_GitHub_AmiGates.docx
@@ -76,7 +76,23 @@
           <w:color w:val="000000"/>
           <w:shd w:val="clear" w:color="auto" w:fill="FFFFFF"/>
         </w:rPr>
-        <w:t xml:space="preserve">Website: GatesBoltonAnalytics.com </w:t>
+        <w:t xml:space="preserve">Website: </w:t>
+      </w:r>
+      <w:r>
+        <w:rPr>
+          <w:rFonts w:ascii="Calibri" w:hAnsi="Calibri" w:cs="Calibri"/>
+          <w:color w:val="000000"/>
+          <w:shd w:val="clear" w:color="auto" w:fill="FFFFFF"/>
+        </w:rPr>
+        <w:t>https://</w:t>
+      </w:r>
+      <w:r>
+        <w:rPr>
+          <w:rFonts w:ascii="Calibri" w:hAnsi="Calibri" w:cs="Calibri"/>
+          <w:color w:val="000000"/>
+          <w:shd w:val="clear" w:color="auto" w:fill="FFFFFF"/>
+        </w:rPr>
+        <w:t xml:space="preserve">GatesBoltonAnalytics.com </w:t>
       </w:r>
     </w:p>
     <w:p>
@@ -2117,33 +2133,7 @@
           <w:shd w:val="clear" w:color="auto" w:fill="FFFFFF"/>
           <w14:ligatures w14:val="none"/>
         </w:rPr>
-        <w:t>visual instructor-</w:t>
-      </w:r>
-      <w:proofErr w:type="spellStart"/>
-      <w:r>
-        <w:rPr>
-          <w:rFonts w:ascii="Calibri" w:eastAsia="Times New Roman" w:hAnsi="Calibri" w:cs="Calibri"/>
-          <w:color w:val="2F5496" w:themeColor="accent1" w:themeShade="BF"/>
-          <w:kern w:val="0"/>
-          <w:sz w:val="20"/>
-          <w:szCs w:val="20"/>
-          <w:shd w:val="clear" w:color="auto" w:fill="FFFFFF"/>
-          <w14:ligatures w14:val="none"/>
-        </w:rPr>
-        <w:t>lead</w:t>
-      </w:r>
-      <w:proofErr w:type="spellEnd"/>
-      <w:r>
-        <w:rPr>
-          <w:rFonts w:ascii="Calibri" w:eastAsia="Times New Roman" w:hAnsi="Calibri" w:cs="Calibri"/>
-          <w:color w:val="2F5496" w:themeColor="accent1" w:themeShade="BF"/>
-          <w:kern w:val="0"/>
-          <w:sz w:val="20"/>
-          <w:szCs w:val="20"/>
-          <w:shd w:val="clear" w:color="auto" w:fill="FFFFFF"/>
-          <w14:ligatures w14:val="none"/>
-        </w:rPr>
-        <w:t xml:space="preserve"> example, students will register for and log in to GitHub</w:t>
+        <w:t>visual instructor-lead example, students will register for and log in to GitHub</w:t>
       </w:r>
       <w:r>
         <w:rPr>
@@ -2758,33 +2748,7 @@
           <w:shd w:val="clear" w:color="auto" w:fill="FFFFFF"/>
           <w14:ligatures w14:val="none"/>
         </w:rPr>
-        <w:t xml:space="preserve">then pull the file, update it by adding a new paragraph and their name under it (so everyone can see the </w:t>
-      </w:r>
-      <w:proofErr w:type="spellStart"/>
-      <w:r>
-        <w:rPr>
-          <w:rFonts w:ascii="Calibri" w:eastAsia="Times New Roman" w:hAnsi="Calibri" w:cs="Calibri"/>
-          <w:color w:val="2F5496" w:themeColor="accent1" w:themeShade="BF"/>
-          <w:kern w:val="0"/>
-          <w:sz w:val="20"/>
-          <w:szCs w:val="20"/>
-          <w:shd w:val="clear" w:color="auto" w:fill="FFFFFF"/>
-          <w14:ligatures w14:val="none"/>
-        </w:rPr>
-        <w:t>adds</w:t>
-      </w:r>
-      <w:proofErr w:type="spellEnd"/>
-      <w:r>
-        <w:rPr>
-          <w:rFonts w:ascii="Calibri" w:eastAsia="Times New Roman" w:hAnsi="Calibri" w:cs="Calibri"/>
-          <w:color w:val="2F5496" w:themeColor="accent1" w:themeShade="BF"/>
-          <w:kern w:val="0"/>
-          <w:sz w:val="20"/>
-          <w:szCs w:val="20"/>
-          <w:shd w:val="clear" w:color="auto" w:fill="FFFFFF"/>
-          <w14:ligatures w14:val="none"/>
-        </w:rPr>
-        <w:t xml:space="preserve">), and then merge the results into GitHub. Key notes – everyone will create their own paragraph </w:t>
+        <w:t xml:space="preserve">then pull the file, update it by adding a new paragraph and their name under it (so everyone can see the adds), and then merge the results into GitHub. Key notes – everyone will create their own paragraph </w:t>
       </w:r>
       <w:r>
         <w:rPr>

</xml_diff>

<commit_message>
Final Changes to Teaching Doc
</commit_message>
<xml_diff>
--- a/Teaching_plan_document_Using_Git_GitHub_AmiGates.docx
+++ b/Teaching_plan_document_Using_Git_GitHub_AmiGates.docx
@@ -16,7 +16,39 @@
           <w:bCs/>
           <w:shd w:val="clear" w:color="auto" w:fill="FFFFFF"/>
         </w:rPr>
-        <w:t xml:space="preserve">Teaching plan document: </w:t>
+        <w:t xml:space="preserve">Teaching </w:t>
+      </w:r>
+      <w:r>
+        <w:rPr>
+          <w:b/>
+          <w:bCs/>
+          <w:shd w:val="clear" w:color="auto" w:fill="FFFFFF"/>
+        </w:rPr>
+        <w:t>P</w:t>
+      </w:r>
+      <w:r>
+        <w:rPr>
+          <w:b/>
+          <w:bCs/>
+          <w:shd w:val="clear" w:color="auto" w:fill="FFFFFF"/>
+        </w:rPr>
+        <w:t xml:space="preserve">lan </w:t>
+      </w:r>
+      <w:r>
+        <w:rPr>
+          <w:b/>
+          <w:bCs/>
+          <w:shd w:val="clear" w:color="auto" w:fill="FFFFFF"/>
+        </w:rPr>
+        <w:t>D</w:t>
+      </w:r>
+      <w:r>
+        <w:rPr>
+          <w:b/>
+          <w:bCs/>
+          <w:shd w:val="clear" w:color="auto" w:fill="FFFFFF"/>
+        </w:rPr>
+        <w:t xml:space="preserve">ocument: </w:t>
       </w:r>
       <w:r>
         <w:rPr>
@@ -73,10 +105,12 @@
       <w:r>
         <w:rPr>
           <w:rFonts w:ascii="Calibri" w:hAnsi="Calibri" w:cs="Calibri"/>
-          <w:color w:val="000000"/>
-          <w:shd w:val="clear" w:color="auto" w:fill="FFFFFF"/>
-        </w:rPr>
-        <w:t xml:space="preserve">Website: </w:t>
+          <w:b/>
+          <w:bCs/>
+          <w:color w:val="000000"/>
+          <w:shd w:val="clear" w:color="auto" w:fill="FFFFFF"/>
+        </w:rPr>
+        <w:t>Location of Tutorial:</w:t>
       </w:r>
       <w:r>
         <w:rPr>
@@ -84,15 +118,25 @@
           <w:color w:val="000000"/>
           <w:shd w:val="clear" w:color="auto" w:fill="FFFFFF"/>
         </w:rPr>
-        <w:t>https://</w:t>
-      </w:r>
+        <w:t xml:space="preserve"> </w:t>
+      </w:r>
+      <w:hyperlink r:id="rId5" w:history="1">
+        <w:r>
+          <w:rPr>
+            <w:rStyle w:val="Hyperlink"/>
+            <w:rFonts w:ascii="Calibri" w:hAnsi="Calibri" w:cs="Calibri"/>
+            <w:shd w:val="clear" w:color="auto" w:fill="FFFFFF"/>
+          </w:rPr>
+          <w:t>https://gatesboltonanalytics.com/?page_id=795</w:t>
+        </w:r>
+      </w:hyperlink>
       <w:r>
         <w:rPr>
           <w:rFonts w:ascii="Calibri" w:hAnsi="Calibri" w:cs="Calibri"/>
           <w:color w:val="000000"/>
           <w:shd w:val="clear" w:color="auto" w:fill="FFFFFF"/>
         </w:rPr>
-        <w:t xml:space="preserve">GatesBoltonAnalytics.com </w:t>
+        <w:t xml:space="preserve"> </w:t>
       </w:r>
     </w:p>
     <w:p>
@@ -124,7 +168,23 @@
           <w:sz w:val="24"/>
           <w:szCs w:val="24"/>
         </w:rPr>
-        <w:t>Background of the students and Intention:</w:t>
+        <w:t xml:space="preserve">Background </w:t>
+      </w:r>
+      <w:r>
+        <w:rPr>
+          <w:rStyle w:val="Heading2Char"/>
+          <w:sz w:val="24"/>
+          <w:szCs w:val="24"/>
+        </w:rPr>
+        <w:t>S</w:t>
+      </w:r>
+      <w:r>
+        <w:rPr>
+          <w:rStyle w:val="Heading2Char"/>
+          <w:sz w:val="24"/>
+          <w:szCs w:val="24"/>
+        </w:rPr>
+        <w:t>tudents and Intention:</w:t>
       </w:r>
       <w:r>
         <w:rPr>
@@ -148,7 +208,19 @@
           <w:shd w:val="clear" w:color="auto" w:fill="FFFFFF"/>
           <w14:ligatures w14:val="none"/>
         </w:rPr>
-        <w:t xml:space="preserve">This lesson is designed for undergraduate or graduate STEM students with either zero or some/limited experience with Git and/or GitHub. This lesson starts from the beginning and instructs learners how to understand, get, and begin to use Git and GitHub individually and as a group. </w:t>
+        <w:t xml:space="preserve">This lesson is designed for undergraduate or graduate STEM students with either zero or some/limited experience with Git and/or GitHub. This lesson starts from the beginning and </w:t>
+      </w:r>
+      <w:r>
+        <w:rPr>
+          <w:rFonts w:ascii="Calibri" w:eastAsia="Times New Roman" w:hAnsi="Calibri" w:cs="Calibri"/>
+          <w:color w:val="000000"/>
+          <w:kern w:val="0"/>
+          <w:sz w:val="18"/>
+          <w:szCs w:val="18"/>
+          <w:shd w:val="clear" w:color="auto" w:fill="FFFFFF"/>
+          <w14:ligatures w14:val="none"/>
+        </w:rPr>
+        <w:t xml:space="preserve">introduces students to Git and GitHub. This is an introduction. </w:t>
       </w:r>
     </w:p>
     <w:p>
@@ -214,115 +286,7 @@
           <w:shd w:val="clear" w:color="auto" w:fill="FFFFFF"/>
           <w14:ligatures w14:val="none"/>
         </w:rPr>
-        <w:t>is</w:t>
-      </w:r>
-      <w:r>
-        <w:rPr>
-          <w:rFonts w:ascii="Calibri" w:eastAsia="Times New Roman" w:hAnsi="Calibri" w:cs="Calibri"/>
-          <w:color w:val="000000"/>
-          <w:kern w:val="0"/>
-          <w:sz w:val="20"/>
-          <w:szCs w:val="20"/>
-          <w:shd w:val="clear" w:color="auto" w:fill="FFFFFF"/>
-          <w14:ligatures w14:val="none"/>
-        </w:rPr>
-        <w:t xml:space="preserve"> </w:t>
-      </w:r>
-      <w:r>
-        <w:rPr>
-          <w:rFonts w:ascii="Calibri" w:eastAsia="Times New Roman" w:hAnsi="Calibri" w:cs="Calibri"/>
-          <w:color w:val="000000"/>
-          <w:kern w:val="0"/>
-          <w:sz w:val="20"/>
-          <w:szCs w:val="20"/>
-          <w:shd w:val="clear" w:color="auto" w:fill="FFFFFF"/>
-          <w14:ligatures w14:val="none"/>
-        </w:rPr>
-        <w:t>G</w:t>
-      </w:r>
-      <w:r>
-        <w:rPr>
-          <w:rFonts w:ascii="Calibri" w:eastAsia="Times New Roman" w:hAnsi="Calibri" w:cs="Calibri"/>
-          <w:color w:val="000000"/>
-          <w:kern w:val="0"/>
-          <w:sz w:val="20"/>
-          <w:szCs w:val="20"/>
-          <w:shd w:val="clear" w:color="auto" w:fill="FFFFFF"/>
-          <w14:ligatures w14:val="none"/>
-        </w:rPr>
-        <w:t xml:space="preserve">it, </w:t>
-      </w:r>
-      <w:r>
-        <w:rPr>
-          <w:rFonts w:ascii="Calibri" w:eastAsia="Times New Roman" w:hAnsi="Calibri" w:cs="Calibri"/>
-          <w:color w:val="000000"/>
-          <w:kern w:val="0"/>
-          <w:sz w:val="20"/>
-          <w:szCs w:val="20"/>
-          <w:shd w:val="clear" w:color="auto" w:fill="FFFFFF"/>
-          <w14:ligatures w14:val="none"/>
-        </w:rPr>
-        <w:t>G</w:t>
-      </w:r>
-      <w:r>
-        <w:rPr>
-          <w:rFonts w:ascii="Calibri" w:eastAsia="Times New Roman" w:hAnsi="Calibri" w:cs="Calibri"/>
-          <w:color w:val="000000"/>
-          <w:kern w:val="0"/>
-          <w:sz w:val="20"/>
-          <w:szCs w:val="20"/>
-          <w:shd w:val="clear" w:color="auto" w:fill="FFFFFF"/>
-          <w14:ligatures w14:val="none"/>
-        </w:rPr>
-        <w:t>it</w:t>
-      </w:r>
-      <w:r>
-        <w:rPr>
-          <w:rFonts w:ascii="Calibri" w:eastAsia="Times New Roman" w:hAnsi="Calibri" w:cs="Calibri"/>
-          <w:color w:val="000000"/>
-          <w:kern w:val="0"/>
-          <w:sz w:val="20"/>
-          <w:szCs w:val="20"/>
-          <w:shd w:val="clear" w:color="auto" w:fill="FFFFFF"/>
-          <w14:ligatures w14:val="none"/>
-        </w:rPr>
-        <w:t>H</w:t>
-      </w:r>
-      <w:r>
-        <w:rPr>
-          <w:rFonts w:ascii="Calibri" w:eastAsia="Times New Roman" w:hAnsi="Calibri" w:cs="Calibri"/>
-          <w:color w:val="000000"/>
-          <w:kern w:val="0"/>
-          <w:sz w:val="20"/>
-          <w:szCs w:val="20"/>
-          <w:shd w:val="clear" w:color="auto" w:fill="FFFFFF"/>
-          <w14:ligatures w14:val="none"/>
-        </w:rPr>
-        <w:t xml:space="preserve">ub, </w:t>
-      </w:r>
-      <w:r>
-        <w:rPr>
-          <w:rFonts w:ascii="Calibri" w:eastAsia="Times New Roman" w:hAnsi="Calibri" w:cs="Calibri"/>
-          <w:color w:val="000000"/>
-          <w:kern w:val="0"/>
-          <w:sz w:val="20"/>
-          <w:szCs w:val="20"/>
-          <w:shd w:val="clear" w:color="auto" w:fill="FFFFFF"/>
-          <w14:ligatures w14:val="none"/>
-        </w:rPr>
-        <w:t xml:space="preserve">GitLab, and CLI? </w:t>
-      </w:r>
-      <w:r>
-        <w:rPr>
-          <w:rFonts w:ascii="Calibri" w:eastAsia="Times New Roman" w:hAnsi="Calibri" w:cs="Calibri"/>
-          <w:color w:val="000000"/>
-          <w:kern w:val="0"/>
-          <w:sz w:val="20"/>
-          <w:szCs w:val="20"/>
-          <w:shd w:val="clear" w:color="auto" w:fill="FFFFFF"/>
-          <w14:ligatures w14:val="none"/>
-        </w:rPr>
-        <w:t>(We will focus on Git and GitHub)</w:t>
+        <w:t>are Git and GitHub?</w:t>
       </w:r>
     </w:p>
     <w:p>
@@ -475,7 +439,31 @@
           <w:shd w:val="clear" w:color="auto" w:fill="FFFFFF"/>
           <w14:ligatures w14:val="none"/>
         </w:rPr>
-        <w:t>Signing up for GitHub</w:t>
+        <w:t xml:space="preserve">Signing up for </w:t>
+      </w:r>
+      <w:r>
+        <w:rPr>
+          <w:rFonts w:ascii="Calibri" w:eastAsia="Times New Roman" w:hAnsi="Calibri" w:cs="Calibri"/>
+          <w:color w:val="000000"/>
+          <w:kern w:val="0"/>
+          <w:sz w:val="20"/>
+          <w:szCs w:val="20"/>
+          <w:shd w:val="clear" w:color="auto" w:fill="FFFFFF"/>
+          <w14:ligatures w14:val="none"/>
+        </w:rPr>
+        <w:t xml:space="preserve">and Getting Started with </w:t>
+      </w:r>
+      <w:r>
+        <w:rPr>
+          <w:rFonts w:ascii="Calibri" w:eastAsia="Times New Roman" w:hAnsi="Calibri" w:cs="Calibri"/>
+          <w:color w:val="000000"/>
+          <w:kern w:val="0"/>
+          <w:sz w:val="20"/>
+          <w:szCs w:val="20"/>
+          <w:shd w:val="clear" w:color="auto" w:fill="FFFFFF"/>
+          <w14:ligatures w14:val="none"/>
+        </w:rPr>
+        <w:t>GitHub</w:t>
       </w:r>
       <w:r>
         <w:rPr>
@@ -518,19 +506,31 @@
           <w:shd w:val="clear" w:color="auto" w:fill="FFFFFF"/>
           <w14:ligatures w14:val="none"/>
         </w:rPr>
-        <w:t>Connecting Git and GitHub and Creating a new Repo – Adding a New File – Committing Changes</w:t>
-      </w:r>
-      <w:r>
-        <w:rPr>
-          <w:rFonts w:ascii="Calibri" w:eastAsia="Times New Roman" w:hAnsi="Calibri" w:cs="Calibri"/>
-          <w:color w:val="000000"/>
-          <w:kern w:val="0"/>
-          <w:sz w:val="20"/>
-          <w:szCs w:val="20"/>
-          <w:shd w:val="clear" w:color="auto" w:fill="FFFFFF"/>
-          <w14:ligatures w14:val="none"/>
-        </w:rPr>
-        <w:t>.</w:t>
+        <w:t>Using</w:t>
+      </w:r>
+      <w:r>
+        <w:rPr>
+          <w:rFonts w:ascii="Calibri" w:eastAsia="Times New Roman" w:hAnsi="Calibri" w:cs="Calibri"/>
+          <w:color w:val="000000"/>
+          <w:kern w:val="0"/>
+          <w:sz w:val="20"/>
+          <w:szCs w:val="20"/>
+          <w:shd w:val="clear" w:color="auto" w:fill="FFFFFF"/>
+          <w14:ligatures w14:val="none"/>
+        </w:rPr>
+        <w:t xml:space="preserve"> Git and GitHub </w:t>
+      </w:r>
+      <w:r>
+        <w:rPr>
+          <w:rFonts w:ascii="Calibri" w:eastAsia="Times New Roman" w:hAnsi="Calibri" w:cs="Calibri"/>
+          <w:color w:val="000000"/>
+          <w:kern w:val="0"/>
+          <w:sz w:val="20"/>
+          <w:szCs w:val="20"/>
+          <w:shd w:val="clear" w:color="auto" w:fill="FFFFFF"/>
+          <w14:ligatures w14:val="none"/>
+        </w:rPr>
+        <w:t>Together.</w:t>
       </w:r>
     </w:p>
     <w:p>
@@ -561,7 +561,7 @@
           <w:shd w:val="clear" w:color="auto" w:fill="FFFFFF"/>
           <w14:ligatures w14:val="none"/>
         </w:rPr>
-        <w:t>Introduction to Git/GitHub Common Terminology: Staging, Merging, Trunks, Branches, Pushing, Pulling, Cloning</w:t>
+        <w:t>Introduction to Git/GitHub Common Terminology</w:t>
       </w:r>
       <w:r>
         <w:rPr>
@@ -588,49 +588,6 @@
           <w:rFonts w:ascii="Calibri" w:eastAsia="Times New Roman" w:hAnsi="Calibri" w:cs="Calibri"/>
           <w:color w:val="000000"/>
           <w:kern w:val="0"/>
-          <w:sz w:val="20"/>
-          <w:szCs w:val="20"/>
-          <w:shd w:val="clear" w:color="auto" w:fill="FFFFFF"/>
-          <w14:ligatures w14:val="none"/>
-        </w:rPr>
-      </w:pPr>
-      <w:r>
-        <w:rPr>
-          <w:rFonts w:ascii="Calibri" w:eastAsia="Times New Roman" w:hAnsi="Calibri" w:cs="Calibri"/>
-          <w:color w:val="000000"/>
-          <w:kern w:val="0"/>
-          <w:sz w:val="20"/>
-          <w:szCs w:val="20"/>
-          <w:shd w:val="clear" w:color="auto" w:fill="FFFFFF"/>
-          <w14:ligatures w14:val="none"/>
-        </w:rPr>
-        <w:t>What are Merge Conflicts and using PR (pull request)</w:t>
-      </w:r>
-      <w:r>
-        <w:rPr>
-          <w:rFonts w:ascii="Calibri" w:eastAsia="Times New Roman" w:hAnsi="Calibri" w:cs="Calibri"/>
-          <w:color w:val="000000"/>
-          <w:kern w:val="0"/>
-          <w:sz w:val="20"/>
-          <w:szCs w:val="20"/>
-          <w:shd w:val="clear" w:color="auto" w:fill="FFFFFF"/>
-          <w14:ligatures w14:val="none"/>
-        </w:rPr>
-        <w:t>?</w:t>
-      </w:r>
-    </w:p>
-    <w:p>
-      <w:pPr>
-        <w:pStyle w:val="ListParagraph"/>
-        <w:numPr>
-          <w:ilvl w:val="0"/>
-          <w:numId w:val="4"/>
-        </w:numPr>
-        <w:spacing w:after="0" w:line="240" w:lineRule="auto"/>
-        <w:rPr>
-          <w:rFonts w:ascii="Calibri" w:eastAsia="Times New Roman" w:hAnsi="Calibri" w:cs="Calibri"/>
-          <w:color w:val="000000"/>
-          <w:kern w:val="0"/>
           <w:shd w:val="clear" w:color="auto" w:fill="FFFFFF"/>
           <w14:ligatures w14:val="none"/>
         </w:rPr>
@@ -1606,20 +1563,7 @@
           <w:shd w:val="clear" w:color="auto" w:fill="FFFFFF"/>
           <w14:ligatures w14:val="none"/>
         </w:rPr>
-        <w:t xml:space="preserve">. Students who have Git will update to the latest version if they wish. Students will be </w:t>
-      </w:r>
-      <w:r>
-        <w:rPr>
-          <w:rFonts w:ascii="Calibri" w:eastAsia="Times New Roman" w:hAnsi="Calibri" w:cs="Calibri"/>
-          <w:color w:val="2F5496" w:themeColor="accent1" w:themeShade="BF"/>
-          <w:kern w:val="0"/>
-          <w:sz w:val="20"/>
-          <w:szCs w:val="20"/>
-          <w:shd w:val="clear" w:color="auto" w:fill="FFFFFF"/>
-          <w14:ligatures w14:val="none"/>
-        </w:rPr>
-        <w:lastRenderedPageBreak/>
-        <w:t>encourage</w:t>
+        <w:t>. Students who have Git will update to the latest version if they wish. Students will be encourage</w:t>
       </w:r>
       <w:r>
         <w:rPr>
@@ -1705,7 +1649,7 @@
         </w:rPr>
         <w:t xml:space="preserve"> will go to </w:t>
       </w:r>
-      <w:hyperlink r:id="rId5" w:history="1">
+      <w:hyperlink r:id="rId6" w:history="1">
         <w:r>
           <w:rPr>
             <w:rStyle w:val="Hyperlink"/>
@@ -1763,6 +1707,7 @@
           <w:shd w:val="clear" w:color="auto" w:fill="FFFFFF"/>
           <w14:ligatures w14:val="none"/>
         </w:rPr>
+        <w:lastRenderedPageBreak/>
         <w:t>Instructor-Lead Class Activity</w:t>
       </w:r>
       <w:r>
@@ -2133,7 +2078,33 @@
           <w:shd w:val="clear" w:color="auto" w:fill="FFFFFF"/>
           <w14:ligatures w14:val="none"/>
         </w:rPr>
-        <w:t>visual instructor-lead example, students will register for and log in to GitHub</w:t>
+        <w:t>visual instructor-</w:t>
+      </w:r>
+      <w:proofErr w:type="spellStart"/>
+      <w:r>
+        <w:rPr>
+          <w:rFonts w:ascii="Calibri" w:eastAsia="Times New Roman" w:hAnsi="Calibri" w:cs="Calibri"/>
+          <w:color w:val="2F5496" w:themeColor="accent1" w:themeShade="BF"/>
+          <w:kern w:val="0"/>
+          <w:sz w:val="20"/>
+          <w:szCs w:val="20"/>
+          <w:shd w:val="clear" w:color="auto" w:fill="FFFFFF"/>
+          <w14:ligatures w14:val="none"/>
+        </w:rPr>
+        <w:t>lead</w:t>
+      </w:r>
+      <w:proofErr w:type="spellEnd"/>
+      <w:r>
+        <w:rPr>
+          <w:rFonts w:ascii="Calibri" w:eastAsia="Times New Roman" w:hAnsi="Calibri" w:cs="Calibri"/>
+          <w:color w:val="2F5496" w:themeColor="accent1" w:themeShade="BF"/>
+          <w:kern w:val="0"/>
+          <w:sz w:val="20"/>
+          <w:szCs w:val="20"/>
+          <w:shd w:val="clear" w:color="auto" w:fill="FFFFFF"/>
+          <w14:ligatures w14:val="none"/>
+        </w:rPr>
+        <w:t xml:space="preserve"> example, students will register for and log in to GitHub</w:t>
       </w:r>
       <w:r>
         <w:rPr>
@@ -2147,7 +2118,7 @@
         </w:rPr>
         <w:t xml:space="preserve">.  </w:t>
       </w:r>
-      <w:hyperlink r:id="rId6" w:history="1">
+      <w:hyperlink r:id="rId7" w:history="1">
         <w:r>
           <w:rPr>
             <w:rStyle w:val="Hyperlink"/>
@@ -2248,8 +2219,9 @@
           <w:shd w:val="clear" w:color="auto" w:fill="FFFFFF"/>
           <w14:ligatures w14:val="none"/>
         </w:rPr>
-        <w:t xml:space="preserve">Connecting Git and GitHub </w:t>
-      </w:r>
+        <w:t xml:space="preserve">Connecting Git and </w:t>
+      </w:r>
+      <w:proofErr w:type="gramStart"/>
       <w:r>
         <w:rPr>
           <w:rFonts w:ascii="Calibri" w:eastAsia="Times New Roman" w:hAnsi="Calibri" w:cs="Calibri"/>
@@ -2263,7 +2235,38 @@
           <w:shd w:val="clear" w:color="auto" w:fill="FFFFFF"/>
           <w14:ligatures w14:val="none"/>
         </w:rPr>
-        <w:t xml:space="preserve"> - </w:t>
+        <w:t xml:space="preserve">GitHub </w:t>
+      </w:r>
+      <w:r>
+        <w:rPr>
+          <w:rFonts w:ascii="Calibri" w:eastAsia="Times New Roman" w:hAnsi="Calibri" w:cs="Calibri"/>
+          <w:b/>
+          <w:bCs/>
+          <w:color w:val="000000"/>
+          <w:kern w:val="0"/>
+          <w:sz w:val="20"/>
+          <w:szCs w:val="20"/>
+          <w:u w:val="single"/>
+          <w:shd w:val="clear" w:color="auto" w:fill="FFFFFF"/>
+          <w14:ligatures w14:val="none"/>
+        </w:rPr>
+        <w:t xml:space="preserve"> -</w:t>
+      </w:r>
+      <w:proofErr w:type="gramEnd"/>
+      <w:r>
+        <w:rPr>
+          <w:rFonts w:ascii="Calibri" w:eastAsia="Times New Roman" w:hAnsi="Calibri" w:cs="Calibri"/>
+          <w:b/>
+          <w:bCs/>
+          <w:color w:val="000000"/>
+          <w:kern w:val="0"/>
+          <w:sz w:val="20"/>
+          <w:szCs w:val="20"/>
+          <w:u w:val="single"/>
+          <w:shd w:val="clear" w:color="auto" w:fill="FFFFFF"/>
+          <w14:ligatures w14:val="none"/>
+        </w:rPr>
+        <w:t xml:space="preserve"> </w:t>
       </w:r>
       <w:r>
         <w:rPr>
@@ -2540,7 +2543,7 @@
           <w:shd w:val="clear" w:color="auto" w:fill="FFFFFF"/>
           <w14:ligatures w14:val="none"/>
         </w:rPr>
-        <w:t xml:space="preserve">Introduction to Git/GitHub Common Terminology: Staging, Merging, Trunks, Branches, Pushing, Pulling, Cloning </w:t>
+        <w:t>Introduction to Git/GitHub Common Terminology</w:t>
       </w:r>
     </w:p>
     <w:p>
@@ -2748,7 +2751,35 @@
           <w:shd w:val="clear" w:color="auto" w:fill="FFFFFF"/>
           <w14:ligatures w14:val="none"/>
         </w:rPr>
-        <w:t xml:space="preserve">then pull the file, update it by adding a new paragraph and their name under it (so everyone can see the adds), and then merge the results into GitHub. Key notes – everyone will create their own paragraph </w:t>
+        <w:t xml:space="preserve">then pull the file, update it by adding a new paragraph and their name under it (so everyone can see the </w:t>
+      </w:r>
+      <w:proofErr w:type="spellStart"/>
+      <w:proofErr w:type="gramStart"/>
+      <w:r>
+        <w:rPr>
+          <w:rFonts w:ascii="Calibri" w:eastAsia="Times New Roman" w:hAnsi="Calibri" w:cs="Calibri"/>
+          <w:color w:val="2F5496" w:themeColor="accent1" w:themeShade="BF"/>
+          <w:kern w:val="0"/>
+          <w:sz w:val="20"/>
+          <w:szCs w:val="20"/>
+          <w:shd w:val="clear" w:color="auto" w:fill="FFFFFF"/>
+          <w14:ligatures w14:val="none"/>
+        </w:rPr>
+        <w:t>adds</w:t>
+      </w:r>
+      <w:proofErr w:type="spellEnd"/>
+      <w:proofErr w:type="gramEnd"/>
+      <w:r>
+        <w:rPr>
+          <w:rFonts w:ascii="Calibri" w:eastAsia="Times New Roman" w:hAnsi="Calibri" w:cs="Calibri"/>
+          <w:color w:val="2F5496" w:themeColor="accent1" w:themeShade="BF"/>
+          <w:kern w:val="0"/>
+          <w:sz w:val="20"/>
+          <w:szCs w:val="20"/>
+          <w:shd w:val="clear" w:color="auto" w:fill="FFFFFF"/>
+          <w14:ligatures w14:val="none"/>
+        </w:rPr>
+        <w:t xml:space="preserve">), and then merge the results into GitHub. Key notes – everyone will create their own paragraph </w:t>
       </w:r>
       <w:r>
         <w:rPr>
@@ -2791,151 +2822,6 @@
           <w14:ligatures w14:val="none"/>
         </w:rPr>
       </w:pPr>
-    </w:p>
-    <w:p>
-      <w:pPr>
-        <w:pStyle w:val="ListParagraph"/>
-        <w:numPr>
-          <w:ilvl w:val="0"/>
-          <w:numId w:val="8"/>
-        </w:numPr>
-        <w:spacing w:after="0" w:line="240" w:lineRule="auto"/>
-        <w:rPr>
-          <w:rFonts w:ascii="Calibri" w:eastAsia="Times New Roman" w:hAnsi="Calibri" w:cs="Calibri"/>
-          <w:b/>
-          <w:bCs/>
-          <w:color w:val="000000"/>
-          <w:kern w:val="0"/>
-          <w:sz w:val="20"/>
-          <w:szCs w:val="20"/>
-          <w:u w:val="single"/>
-          <w:shd w:val="clear" w:color="auto" w:fill="FFFFFF"/>
-          <w14:ligatures w14:val="none"/>
-        </w:rPr>
-      </w:pPr>
-      <w:r>
-        <w:rPr>
-          <w:rFonts w:ascii="Calibri" w:eastAsia="Times New Roman" w:hAnsi="Calibri" w:cs="Calibri"/>
-          <w:b/>
-          <w:bCs/>
-          <w:color w:val="000000"/>
-          <w:kern w:val="0"/>
-          <w:sz w:val="20"/>
-          <w:szCs w:val="20"/>
-          <w:u w:val="single"/>
-          <w:shd w:val="clear" w:color="auto" w:fill="FFFFFF"/>
-          <w14:ligatures w14:val="none"/>
-        </w:rPr>
-        <w:t>What are Merge Conflicts and using PR (pull request)</w:t>
-      </w:r>
-    </w:p>
-    <w:p>
-      <w:pPr>
-        <w:pStyle w:val="ListParagraph"/>
-        <w:spacing w:after="0" w:line="240" w:lineRule="auto"/>
-        <w:rPr>
-          <w:rFonts w:ascii="Calibri" w:eastAsia="Times New Roman" w:hAnsi="Calibri" w:cs="Calibri"/>
-          <w:b/>
-          <w:bCs/>
-          <w:color w:val="000000"/>
-          <w:kern w:val="0"/>
-          <w:sz w:val="20"/>
-          <w:szCs w:val="20"/>
-          <w:u w:val="single"/>
-          <w:shd w:val="clear" w:color="auto" w:fill="FFFFFF"/>
-          <w14:ligatures w14:val="none"/>
-        </w:rPr>
-      </w:pPr>
-    </w:p>
-    <w:p>
-      <w:pPr>
-        <w:pStyle w:val="ListParagraph"/>
-        <w:numPr>
-          <w:ilvl w:val="1"/>
-          <w:numId w:val="8"/>
-        </w:numPr>
-        <w:spacing w:after="0" w:line="240" w:lineRule="auto"/>
-        <w:rPr>
-          <w:rFonts w:ascii="Calibri" w:eastAsia="Times New Roman" w:hAnsi="Calibri" w:cs="Calibri"/>
-          <w:color w:val="2F5496" w:themeColor="accent1" w:themeShade="BF"/>
-          <w:kern w:val="0"/>
-          <w:sz w:val="20"/>
-          <w:szCs w:val="20"/>
-          <w:shd w:val="clear" w:color="auto" w:fill="FFFFFF"/>
-          <w14:ligatures w14:val="none"/>
-        </w:rPr>
-      </w:pPr>
-      <w:r>
-        <w:rPr>
-          <w:rFonts w:ascii="Calibri" w:eastAsia="Times New Roman" w:hAnsi="Calibri" w:cs="Calibri"/>
-          <w:b/>
-          <w:bCs/>
-          <w:color w:val="2F5496" w:themeColor="accent1" w:themeShade="BF"/>
-          <w:kern w:val="0"/>
-          <w:sz w:val="20"/>
-          <w:szCs w:val="20"/>
-          <w:shd w:val="clear" w:color="auto" w:fill="FFFFFF"/>
-          <w14:ligatures w14:val="none"/>
-        </w:rPr>
-        <w:t>Class Discussion</w:t>
-      </w:r>
-      <w:r>
-        <w:rPr>
-          <w:rFonts w:ascii="Calibri" w:eastAsia="Times New Roman" w:hAnsi="Calibri" w:cs="Calibri"/>
-          <w:color w:val="2F5496" w:themeColor="accent1" w:themeShade="BF"/>
-          <w:kern w:val="0"/>
-          <w:sz w:val="20"/>
-          <w:szCs w:val="20"/>
-          <w:shd w:val="clear" w:color="auto" w:fill="FFFFFF"/>
-          <w14:ligatures w14:val="none"/>
-        </w:rPr>
-        <w:t>: Question to the class: What might happen if two or more developers, working on the same code, make changes?</w:t>
-      </w:r>
-    </w:p>
-    <w:p>
-      <w:pPr>
-        <w:pStyle w:val="ListParagraph"/>
-        <w:numPr>
-          <w:ilvl w:val="1"/>
-          <w:numId w:val="8"/>
-        </w:numPr>
-        <w:spacing w:after="0" w:line="240" w:lineRule="auto"/>
-        <w:rPr>
-          <w:rFonts w:ascii="Calibri" w:eastAsia="Times New Roman" w:hAnsi="Calibri" w:cs="Calibri"/>
-          <w:color w:val="2F5496" w:themeColor="accent1" w:themeShade="BF"/>
-          <w:kern w:val="0"/>
-          <w:sz w:val="20"/>
-          <w:szCs w:val="20"/>
-          <w:shd w:val="clear" w:color="auto" w:fill="FFFFFF"/>
-          <w14:ligatures w14:val="none"/>
-        </w:rPr>
-      </w:pPr>
-      <w:r>
-        <w:rPr>
-          <w:rFonts w:ascii="Calibri" w:eastAsia="Times New Roman" w:hAnsi="Calibri" w:cs="Calibri"/>
-          <w:b/>
-          <w:bCs/>
-          <w:color w:val="2F5496" w:themeColor="accent1" w:themeShade="BF"/>
-          <w:kern w:val="0"/>
-          <w:sz w:val="20"/>
-          <w:szCs w:val="20"/>
-          <w:shd w:val="clear" w:color="auto" w:fill="FFFFFF"/>
-          <w14:ligatures w14:val="none"/>
-        </w:rPr>
-        <w:t>Lecture-Style Overview:</w:t>
-      </w:r>
-      <w:r>
-        <w:rPr>
-          <w:rFonts w:ascii="Calibri" w:eastAsia="Times New Roman" w:hAnsi="Calibri" w:cs="Calibri"/>
-          <w:color w:val="2F5496" w:themeColor="accent1" w:themeShade="BF"/>
-          <w:kern w:val="0"/>
-          <w:sz w:val="20"/>
-          <w:szCs w:val="20"/>
-          <w:shd w:val="clear" w:color="auto" w:fill="FFFFFF"/>
-          <w14:ligatures w14:val="none"/>
-        </w:rPr>
-        <w:t xml:space="preserve"> Explanation of “Merge conflicts” and “PR”.   </w:t>
-      </w:r>
     </w:p>
     <w:p>
       <w:pPr>

</xml_diff>